<commit_message>
Updated Minutes Meeting 3
</commit_message>
<xml_diff>
--- a/Meetings/12-10-2020-Joe-Moloney-&-Fyaz-Ikram/MeetingMinutes3 - Fyaz Ikram & Joe Moloney.docx
+++ b/Meetings/12-10-2020-Joe-Moloney-&-Fyaz-Ikram/MeetingMinutes3 - Fyaz Ikram & Joe Moloney.docx
@@ -128,6 +128,9 @@
       </w:r>
       <w:r>
         <w:t xml:space="preserve">: </w:t>
+      </w:r>
+      <w:r>
+        <w:t xml:space="preserve">Fyaz Ikram and </w:t>
       </w:r>
       <w:r>
         <w:t>Joe Moloney</w:t>
@@ -448,21 +451,12 @@
           <w:szCs w:val="22"/>
         </w:rPr>
       </w:pPr>
-      <w:proofErr w:type="gramStart"/>
-      <w:r>
-        <w:rPr>
-          <w:sz w:val="24"/>
-          <w:szCs w:val="22"/>
-        </w:rPr>
-        <w:t>?Payment</w:t>
-      </w:r>
-      <w:proofErr w:type="gramEnd"/>
-      <w:r>
-        <w:rPr>
-          <w:sz w:val="24"/>
-          <w:szCs w:val="22"/>
-        </w:rPr>
-        <w:t xml:space="preserve"> methods</w:t>
+      <w:r>
+        <w:rPr>
+          <w:sz w:val="24"/>
+          <w:szCs w:val="22"/>
+        </w:rPr>
+        <w:t>?Payment methods</w:t>
       </w:r>
     </w:p>
     <w:p>
@@ -473,21 +467,12 @@
           <w:szCs w:val="22"/>
         </w:rPr>
       </w:pPr>
-      <w:proofErr w:type="gramStart"/>
-      <w:r>
-        <w:rPr>
-          <w:sz w:val="24"/>
-          <w:szCs w:val="22"/>
-        </w:rPr>
-        <w:t>?Payment</w:t>
-      </w:r>
-      <w:proofErr w:type="gramEnd"/>
-      <w:r>
-        <w:rPr>
-          <w:sz w:val="24"/>
-          <w:szCs w:val="22"/>
-        </w:rPr>
-        <w:t xml:space="preserve"> installments</w:t>
+      <w:r>
+        <w:rPr>
+          <w:sz w:val="24"/>
+          <w:szCs w:val="22"/>
+        </w:rPr>
+        <w:t>?Payment installments</w:t>
       </w:r>
     </w:p>
     <w:p>
@@ -498,21 +483,12 @@
           <w:szCs w:val="22"/>
         </w:rPr>
       </w:pPr>
-      <w:proofErr w:type="gramStart"/>
-      <w:r>
-        <w:rPr>
-          <w:sz w:val="24"/>
-          <w:szCs w:val="22"/>
-        </w:rPr>
-        <w:t>?Instrument</w:t>
-      </w:r>
-      <w:proofErr w:type="gramEnd"/>
-      <w:r>
-        <w:rPr>
-          <w:sz w:val="24"/>
-          <w:szCs w:val="22"/>
-        </w:rPr>
-        <w:t xml:space="preserve"> Maintenance</w:t>
+      <w:r>
+        <w:rPr>
+          <w:sz w:val="24"/>
+          <w:szCs w:val="22"/>
+        </w:rPr>
+        <w:t>?Instrument Maintenance</w:t>
       </w:r>
     </w:p>
     <w:p>
@@ -523,21 +499,12 @@
           <w:szCs w:val="22"/>
         </w:rPr>
       </w:pPr>
-      <w:proofErr w:type="gramStart"/>
-      <w:r>
-        <w:rPr>
-          <w:sz w:val="24"/>
-          <w:szCs w:val="22"/>
-        </w:rPr>
-        <w:t>?Report</w:t>
-      </w:r>
-      <w:proofErr w:type="gramEnd"/>
-      <w:r>
-        <w:rPr>
-          <w:sz w:val="24"/>
-          <w:szCs w:val="22"/>
-        </w:rPr>
-        <w:t xml:space="preserve"> Generation</w:t>
+      <w:r>
+        <w:rPr>
+          <w:sz w:val="24"/>
+          <w:szCs w:val="22"/>
+        </w:rPr>
+        <w:t>?Report Generation</w:t>
       </w:r>
       <w:r>
         <w:rPr>
@@ -555,37 +522,12 @@
           <w:szCs w:val="22"/>
         </w:rPr>
       </w:pPr>
-      <w:proofErr w:type="gramStart"/>
-      <w:r>
-        <w:rPr>
-          <w:sz w:val="24"/>
-          <w:szCs w:val="22"/>
-        </w:rPr>
-        <w:t>?users</w:t>
-      </w:r>
-      <w:proofErr w:type="gramEnd"/>
-      <w:r>
-        <w:rPr>
-          <w:sz w:val="24"/>
-          <w:szCs w:val="22"/>
-        </w:rPr>
-        <w:t>/teachers/</w:t>
-      </w:r>
-      <w:proofErr w:type="spellStart"/>
-      <w:r>
-        <w:rPr>
-          <w:sz w:val="24"/>
-          <w:szCs w:val="22"/>
-        </w:rPr>
-        <w:t>externalTeachers</w:t>
-      </w:r>
-      <w:proofErr w:type="spellEnd"/>
-      <w:r>
-        <w:rPr>
-          <w:sz w:val="24"/>
-          <w:szCs w:val="22"/>
-        </w:rPr>
-        <w:t xml:space="preserve"> &gt; separate portals?</w:t>
+      <w:r>
+        <w:rPr>
+          <w:sz w:val="24"/>
+          <w:szCs w:val="22"/>
+        </w:rPr>
+        <w:t>?users/teachers/externalTeachers &gt; separate portals?</w:t>
       </w:r>
     </w:p>
     <w:p>
@@ -727,15 +669,7 @@
           <w:sz w:val="24"/>
           <w:szCs w:val="22"/>
         </w:rPr>
-        <w:t xml:space="preserve"> every year (who did </w:t>
-      </w:r>
-      <w:proofErr w:type="gramStart"/>
-      <w:r>
-        <w:rPr>
-          <w:sz w:val="24"/>
-          <w:szCs w:val="22"/>
-        </w:rPr>
-        <w:t>tun</w:t>
+        <w:t xml:space="preserve"> every year (who did tun</w:t>
       </w:r>
       <w:r>
         <w:rPr>
@@ -744,7 +678,6 @@
         </w:rPr>
         <w:t>ing</w:t>
       </w:r>
-      <w:proofErr w:type="gramEnd"/>
       <w:r>
         <w:rPr>
           <w:sz w:val="24"/>
@@ -4421,24 +4354,10 @@
 </file>
 
 <file path=customXml/item1.xml><?xml version="1.0" encoding="utf-8"?>
-<p:properties xmlns:p="http://schemas.microsoft.com/office/2006/metadata/properties" xmlns:xsi="http://www.w3.org/2001/XMLSchema-instance" xmlns:pc="http://schemas.microsoft.com/office/infopath/2007/PartnerControls">
-  <documentManagement>
-    <_ip_UnifiedCompliancePolicyUIAction xmlns="http://schemas.microsoft.com/sharepoint/v3" xsi:nil="true"/>
-    <_ip_UnifiedCompliancePolicyProperties xmlns="http://schemas.microsoft.com/sharepoint/v3" xsi:nil="true"/>
-  </documentManagement>
-</p:properties>
+<b:Sources xmlns:b="http://schemas.openxmlformats.org/officeDocument/2006/bibliography" xmlns="http://schemas.openxmlformats.org/officeDocument/2006/bibliography" SelectedStyle="\APASixthEditionOfficeOnline.xsl" StyleName="APA" Version="6"/>
 </file>
 
 <file path=customXml/item2.xml><?xml version="1.0" encoding="utf-8"?>
-<?mso-contentType ?>
-<FormTemplates xmlns="http://schemas.microsoft.com/sharepoint/v3/contenttype/forms">
-  <Display>DocumentLibraryForm</Display>
-  <Edit>DocumentLibraryForm</Edit>
-  <New>DocumentLibraryForm</New>
-</FormTemplates>
-</file>
-
-<file path=customXml/item3.xml><?xml version="1.0" encoding="utf-8"?>
 <ct:contentTypeSchema xmlns:ct="http://schemas.microsoft.com/office/2006/metadata/contentType" xmlns:ma="http://schemas.microsoft.com/office/2006/metadata/properties/metaAttributes" ct:_="" ma:_="" ma:contentTypeName="Document" ma:contentTypeID="0x010100DEEA25CC0A0AC24199CDC46C25B8B0BC" ma:contentTypeVersion="10" ma:contentTypeDescription="Create a new document." ma:contentTypeScope="" ma:versionID="e3b47856d4cf355c0dacb39e1084d14f">
   <xsd:schema xmlns:xsd="http://www.w3.org/2001/XMLSchema" xmlns:xs="http://www.w3.org/2001/XMLSchema" xmlns:p="http://schemas.microsoft.com/office/2006/metadata/properties" xmlns:ns1="http://schemas.microsoft.com/sharepoint/v3" xmlns:ns2="6dc4bcd6-49db-4c07-9060-8acfc67cef9f" xmlns:ns3="fb0879af-3eba-417a-a55a-ffe6dcd6ca77" targetNamespace="http://schemas.microsoft.com/office/2006/metadata/properties" ma:root="true" ma:fieldsID="a845a615265fdb1f7b12cc65ac20ecbd" ns1:_="" ns2:_="" ns3:_="">
     <xsd:import namespace="http://schemas.microsoft.com/sharepoint/v3"/>
@@ -4646,29 +4565,33 @@
 </ct:contentTypeSchema>
 </file>
 
+<file path=customXml/item3.xml><?xml version="1.0" encoding="utf-8"?>
+<?mso-contentType ?>
+<FormTemplates xmlns="http://schemas.microsoft.com/sharepoint/v3/contenttype/forms">
+  <Display>DocumentLibraryForm</Display>
+  <Edit>DocumentLibraryForm</Edit>
+  <New>DocumentLibraryForm</New>
+</FormTemplates>
+</file>
+
 <file path=customXml/item4.xml><?xml version="1.0" encoding="utf-8"?>
-<b:Sources xmlns:b="http://schemas.openxmlformats.org/officeDocument/2006/bibliography" xmlns="http://schemas.openxmlformats.org/officeDocument/2006/bibliography" SelectedStyle="\APASixthEditionOfficeOnline.xsl" StyleName="APA" Version="6"/>
+<p:properties xmlns:p="http://schemas.microsoft.com/office/2006/metadata/properties" xmlns:xsi="http://www.w3.org/2001/XMLSchema-instance" xmlns:pc="http://schemas.microsoft.com/office/infopath/2007/PartnerControls">
+  <documentManagement>
+    <_ip_UnifiedCompliancePolicyUIAction xmlns="http://schemas.microsoft.com/sharepoint/v3" xsi:nil="true"/>
+    <_ip_UnifiedCompliancePolicyProperties xmlns="http://schemas.microsoft.com/sharepoint/v3" xsi:nil="true"/>
+  </documentManagement>
+</p:properties>
 </file>
 
 <file path=customXml/itemProps1.xml><?xml version="1.0" encoding="utf-8"?>
-<ds:datastoreItem xmlns:ds="http://schemas.openxmlformats.org/officeDocument/2006/customXml" ds:itemID="{C27CD860-5794-4071-AC81-C1DA91960AF2}">
+<ds:datastoreItem xmlns:ds="http://schemas.openxmlformats.org/officeDocument/2006/customXml" ds:itemID="{B86BD7A8-1A2A-45BA-BF2A-7FB856293572}">
   <ds:schemaRefs>
-    <ds:schemaRef ds:uri="http://schemas.microsoft.com/office/2006/metadata/properties"/>
-    <ds:schemaRef ds:uri="http://schemas.microsoft.com/office/infopath/2007/PartnerControls"/>
-    <ds:schemaRef ds:uri="http://schemas.microsoft.com/sharepoint/v3"/>
+    <ds:schemaRef ds:uri="http://schemas.openxmlformats.org/officeDocument/2006/bibliography"/>
   </ds:schemaRefs>
 </ds:datastoreItem>
 </file>
 
 <file path=customXml/itemProps2.xml><?xml version="1.0" encoding="utf-8"?>
-<ds:datastoreItem xmlns:ds="http://schemas.openxmlformats.org/officeDocument/2006/customXml" ds:itemID="{6B472B24-5D78-4DEB-8725-EDF5FACF920F}">
-  <ds:schemaRefs>
-    <ds:schemaRef ds:uri="http://schemas.microsoft.com/sharepoint/v3/contenttype/forms"/>
-  </ds:schemaRefs>
-</ds:datastoreItem>
-</file>
-
-<file path=customXml/itemProps3.xml><?xml version="1.0" encoding="utf-8"?>
 <ds:datastoreItem xmlns:ds="http://schemas.openxmlformats.org/officeDocument/2006/customXml" ds:itemID="{9B0720A5-A701-454D-9593-62981AB0CE9E}">
   <ds:schemaRefs>
     <ds:schemaRef ds:uri="http://schemas.microsoft.com/office/2006/metadata/contentType"/>
@@ -4688,10 +4611,20 @@
 </ds:datastoreItem>
 </file>
 
+<file path=customXml/itemProps3.xml><?xml version="1.0" encoding="utf-8"?>
+<ds:datastoreItem xmlns:ds="http://schemas.openxmlformats.org/officeDocument/2006/customXml" ds:itemID="{6B472B24-5D78-4DEB-8725-EDF5FACF920F}">
+  <ds:schemaRefs>
+    <ds:schemaRef ds:uri="http://schemas.microsoft.com/sharepoint/v3/contenttype/forms"/>
+  </ds:schemaRefs>
+</ds:datastoreItem>
+</file>
+
 <file path=customXml/itemProps4.xml><?xml version="1.0" encoding="utf-8"?>
-<ds:datastoreItem xmlns:ds="http://schemas.openxmlformats.org/officeDocument/2006/customXml" ds:itemID="{B86BD7A8-1A2A-45BA-BF2A-7FB856293572}">
+<ds:datastoreItem xmlns:ds="http://schemas.openxmlformats.org/officeDocument/2006/customXml" ds:itemID="{C27CD860-5794-4071-AC81-C1DA91960AF2}">
   <ds:schemaRefs>
-    <ds:schemaRef ds:uri="http://schemas.openxmlformats.org/officeDocument/2006/bibliography"/>
+    <ds:schemaRef ds:uri="http://schemas.microsoft.com/office/2006/metadata/properties"/>
+    <ds:schemaRef ds:uri="http://schemas.microsoft.com/office/infopath/2007/PartnerControls"/>
+    <ds:schemaRef ds:uri="http://schemas.microsoft.com/sharepoint/v3"/>
   </ds:schemaRefs>
 </ds:datastoreItem>
 </file>
</xml_diff>